<commit_message>
Standards are now in sentences
</commit_message>
<xml_diff>
--- a/Documentation/worksheet-3.5.docx
+++ b/Documentation/worksheet-3.5.docx
@@ -398,7 +398,21 @@
               <w:rPr>
                 <w:rFonts w:ascii="Arial" w:hAnsi="Arial" w:cs="Arial"/>
               </w:rPr>
-              <w:t>Wireless fidelity connectivity - IEEE 802.11</w:t>
+              <w:t>The wireless fidelity connectivity (</w:t>
+            </w:r>
+            <w:proofErr w:type="spellStart"/>
+            <w:r>
+              <w:rPr>
+                <w:rFonts w:ascii="Arial" w:hAnsi="Arial" w:cs="Arial"/>
+              </w:rPr>
+              <w:t>WiFi</w:t>
+            </w:r>
+            <w:proofErr w:type="spellEnd"/>
+            <w:r>
+              <w:rPr>
+                <w:rFonts w:ascii="Arial" w:hAnsi="Arial" w:cs="Arial"/>
+              </w:rPr>
+              <w:t>) connection shall conform to IEEE 802.11 standard.</w:t>
             </w:r>
           </w:p>
         </w:tc>
@@ -437,7 +451,7 @@
               <w:rPr>
                 <w:rFonts w:ascii="Arial" w:hAnsi="Arial" w:cs="Arial"/>
               </w:rPr>
-              <w:t>Molded plastic surface textures – SPI standards A-3, B-1, B-2, B-3, C-1, C-2 C-3</w:t>
+              <w:t>The molded plastic surface textures represented will adhere to SPI standards A-3, B-1, B-2, B-3, C-1, C-2, and C-3.</w:t>
             </w:r>
           </w:p>
         </w:tc>
@@ -476,7 +490,7 @@
               <w:rPr>
                 <w:rFonts w:ascii="Arial" w:hAnsi="Arial" w:cs="Arial"/>
               </w:rPr>
-              <w:t>LED production standard - ANSI C82.16-2015</w:t>
+              <w:t>The LED used will comply to LED production standard ANSI C82.16-2015.</w:t>
             </w:r>
           </w:p>
         </w:tc>
@@ -515,21 +529,7 @@
               <w:rPr>
                 <w:rFonts w:ascii="Arial" w:hAnsi="Arial" w:cs="Arial"/>
               </w:rPr>
-              <w:t>Home appliance safety standard – UL</w:t>
-            </w:r>
-            <w:r>
-              <w:rPr>
-                <w:rFonts w:ascii="Arial" w:hAnsi="Arial" w:cs="Arial"/>
-              </w:rPr>
-              <w:t xml:space="preserve"> </w:t>
-            </w:r>
-            <w:bookmarkStart w:id="0" w:name="_GoBack"/>
-            <w:bookmarkEnd w:id="0"/>
-            <w:r>
-              <w:rPr>
-                <w:rFonts w:ascii="Arial" w:hAnsi="Arial" w:cs="Arial"/>
-              </w:rPr>
-              <w:t>60335</w:t>
+              <w:t>The tracker’s will conform to the home appliance safety standard UL 60335.</w:t>
             </w:r>
           </w:p>
         </w:tc>
@@ -568,7 +568,7 @@
               <w:rPr>
                 <w:rFonts w:ascii="Arial" w:hAnsi="Arial" w:cs="Arial"/>
               </w:rPr>
-              <w:t>Mobile application standard – ISO/IEC 29179:2012</w:t>
+              <w:t>The mobile application will conform to ISO/IEC 29179:2012 standard for user interface design.</w:t>
             </w:r>
           </w:p>
         </w:tc>
@@ -607,13 +607,7 @@
               <w:rPr>
                 <w:rFonts w:ascii="Arial" w:hAnsi="Arial" w:cs="Arial"/>
               </w:rPr>
-              <w:t>Mobile application standard</w:t>
-            </w:r>
-            <w:r>
-              <w:rPr>
-                <w:rFonts w:ascii="Arial" w:hAnsi="Arial" w:cs="Arial"/>
-              </w:rPr>
-              <w:t xml:space="preserve"> – ISO 9241</w:t>
+              <w:t>The mobile application’s hardware and software will interact in a system that will comply with ISO 9241 standard.</w:t>
             </w:r>
           </w:p>
         </w:tc>
@@ -652,13 +646,7 @@
               <w:rPr>
                 <w:rFonts w:ascii="Arial" w:hAnsi="Arial" w:cs="Arial"/>
               </w:rPr>
-              <w:t>Mobile application standard</w:t>
-            </w:r>
-            <w:r>
-              <w:rPr>
-                <w:rFonts w:ascii="Arial" w:hAnsi="Arial" w:cs="Arial"/>
-              </w:rPr>
-              <w:t xml:space="preserve"> – ISO 25062</w:t>
+              <w:t>The mobile application’s usability will be tested with ISO 25062 standard.</w:t>
             </w:r>
           </w:p>
         </w:tc>
@@ -697,7 +685,7 @@
               <w:rPr>
                 <w:rFonts w:ascii="Arial" w:hAnsi="Arial" w:cs="Arial"/>
               </w:rPr>
-              <w:t>Input stored data encryption standard – FIPS 180-4</w:t>
+              <w:t>The user’s inputted stored data will use encryption standard FIPS 180-4.</w:t>
             </w:r>
           </w:p>
         </w:tc>
@@ -736,7 +724,7 @@
               <w:rPr>
                 <w:rFonts w:ascii="Arial" w:hAnsi="Arial" w:cs="Arial"/>
               </w:rPr>
-              <w:t>Device wiring standard – ANSI/NEMA WD 6-2016</w:t>
+              <w:t>The tracker device’s wiring will conform to ANSI/NEMA WD 6-2016 standard.</w:t>
             </w:r>
           </w:p>
         </w:tc>
@@ -775,7 +763,7 @@
               <w:rPr>
                 <w:rFonts w:ascii="Arial" w:hAnsi="Arial" w:cs="Arial"/>
               </w:rPr>
-              <w:t>Device data transmission for IP datagrams – RFC 1042</w:t>
+              <w:t>The device’s data transmission for IP datagrams will comply with RFC 1042 standard.</w:t>
             </w:r>
           </w:p>
         </w:tc>
@@ -930,13 +918,7 @@
         <w:rPr>
           <w:rFonts w:ascii="Arial" w:hAnsi="Arial" w:cs="Arial"/>
         </w:rPr>
-        <w:t>RFC –</w:t>
-      </w:r>
-      <w:r>
-        <w:rPr>
-          <w:rFonts w:ascii="Arial" w:hAnsi="Arial" w:cs="Arial"/>
-        </w:rPr>
-        <w:t xml:space="preserve"> Request </w:t>
+        <w:t xml:space="preserve">RFC – Request </w:t>
       </w:r>
       <w:proofErr w:type="gramStart"/>
       <w:r>
@@ -979,6 +961,10 @@
           <w:rFonts w:ascii="Arial" w:hAnsi="Arial" w:cs="Arial"/>
         </w:rPr>
       </w:pPr>
+    </w:p>
+    <w:p>
+      <w:bookmarkStart w:id="0" w:name="_GoBack"/>
+      <w:bookmarkEnd w:id="0"/>
     </w:p>
     <w:sectPr>
       <w:pgSz w:w="12240" w:h="15840"/>
@@ -1113,6 +1099,7 @@
     <w:lsdException w:name="HTML Sample" w:semiHidden="1" w:unhideWhenUsed="1"/>
     <w:lsdException w:name="HTML Typewriter" w:semiHidden="1" w:unhideWhenUsed="1"/>
     <w:lsdException w:name="HTML Variable" w:semiHidden="1" w:unhideWhenUsed="1"/>
+    <w:lsdException w:name="Normal Table" w:semiHidden="1" w:unhideWhenUsed="1"/>
     <w:lsdException w:name="annotation subject" w:semiHidden="1" w:unhideWhenUsed="1"/>
     <w:lsdException w:name="No List" w:semiHidden="1" w:unhideWhenUsed="1"/>
     <w:lsdException w:name="Outline List 1" w:semiHidden="1" w:unhideWhenUsed="1"/>
@@ -1156,8 +1143,10 @@
     <w:lsdException w:name="Table Elegant" w:semiHidden="1" w:unhideWhenUsed="1"/>
     <w:lsdException w:name="Table Professional" w:semiHidden="1" w:unhideWhenUsed="1"/>
     <w:lsdException w:name="Table Subtle 1" w:semiHidden="1" w:unhideWhenUsed="1"/>
+    <w:lsdException w:name="Table Subtle 2" w:semiHidden="1" w:unhideWhenUsed="1"/>
     <w:lsdException w:name="Table Web 1" w:semiHidden="1" w:unhideWhenUsed="1"/>
     <w:lsdException w:name="Table Web 2" w:semiHidden="1" w:unhideWhenUsed="1"/>
+    <w:lsdException w:name="Table Web 3" w:semiHidden="1" w:unhideWhenUsed="1"/>
     <w:lsdException w:name="Balloon Text" w:semiHidden="1" w:unhideWhenUsed="1"/>
     <w:lsdException w:name="Table Grid" w:uiPriority="39"/>
     <w:lsdException w:name="Table Theme" w:semiHidden="1" w:unhideWhenUsed="1"/>

</xml_diff>